<commit_message>
deleteBlog.php & some js files added.
</commit_message>
<xml_diff>
--- a/manual.docx
+++ b/manual.docx
@@ -4322,28 +4322,8 @@
         <w:rPr>
           <w:rFonts w:hint="default"/>
         </w:rPr>
-        <w:t xml:space="preserve">  font-size: </w:t>
-      </w:r>
-      <w:r>
-        <w:rPr>
-          <w:rFonts w:hint="default"/>
-        </w:rPr>
-        <w:t>1.2</w:t>
-      </w:r>
-      <w:r>
-        <w:rPr>
-          <w:rFonts w:hint="default"/>
-        </w:rPr>
-        <w:t>em;</w:t>
-      </w:r>
-      <w:r>
-        <w:rPr>
-          <w:rFonts w:hint="default"/>
-        </w:rPr>
-        <w:t xml:space="preserve"> </w:t>
-      </w:r>
-      <w:bookmarkStart w:id="0" w:name="_GoBack"/>
-      <w:bookmarkEnd w:id="0"/>
+        <w:t xml:space="preserve">  font-size: 1.2em; </w:t>
+      </w:r>
     </w:p>
     <w:p>
       <w:pPr>
@@ -10962,7 +10942,71 @@
           <w:rFonts w:hint="default"/>
           <w:lang w:eastAsia="ja-JP"/>
         </w:rPr>
-        <w:t xml:space="preserve">    margin-bottom: </w:t>
+        <w:t xml:space="preserve">    margin-bottom: 5px;</w:t>
+      </w:r>
+    </w:p>
+    <w:p>
+      <w:pPr>
+        <w:pStyle w:val="11"/>
+        <w:rPr>
+          <w:rFonts w:hint="default"/>
+          <w:lang w:eastAsia="ja-JP"/>
+        </w:rPr>
+      </w:pPr>
+      <w:r>
+        <w:rPr>
+          <w:rFonts w:hint="default"/>
+          <w:lang w:eastAsia="ja-JP"/>
+        </w:rPr>
+        <w:t>}</w:t>
+      </w:r>
+    </w:p>
+    <w:p>
+      <w:pPr>
+        <w:pStyle w:val="11"/>
+        <w:rPr>
+          <w:rFonts w:hint="default"/>
+          <w:lang w:eastAsia="ja-JP"/>
+        </w:rPr>
+      </w:pPr>
+      <w:r>
+        <w:rPr>
+          <w:rFonts w:hint="default"/>
+          <w:lang w:eastAsia="ja-JP"/>
+        </w:rPr>
+        <w:t>header .newBlog {</w:t>
+      </w:r>
+    </w:p>
+    <w:p>
+      <w:pPr>
+        <w:pStyle w:val="11"/>
+        <w:rPr>
+          <w:rFonts w:hint="default"/>
+          <w:lang w:eastAsia="ja-JP"/>
+        </w:rPr>
+      </w:pPr>
+      <w:r>
+        <w:rPr>
+          <w:rFonts w:hint="default"/>
+          <w:lang w:eastAsia="ja-JP"/>
+        </w:rPr>
+        <w:t xml:space="preserve">    position: absolute;</w:t>
+      </w:r>
+    </w:p>
+    <w:p>
+      <w:pPr>
+        <w:pStyle w:val="11"/>
+        <w:rPr>
+          <w:rFonts w:hint="default"/>
+          <w:lang w:eastAsia="ja-JP"/>
+        </w:rPr>
+      </w:pPr>
+      <w:r>
+        <w:rPr>
+          <w:rFonts w:hint="default"/>
+          <w:lang w:eastAsia="ja-JP"/>
+        </w:rPr>
+        <w:t xml:space="preserve">    top: </w:t>
       </w:r>
       <w:r>
         <w:rPr>
@@ -10992,71 +11036,21 @@
           <w:rFonts w:hint="default"/>
           <w:lang w:eastAsia="ja-JP"/>
         </w:rPr>
-        <w:t>}</w:t>
-      </w:r>
-    </w:p>
-    <w:p>
-      <w:pPr>
-        <w:pStyle w:val="11"/>
-        <w:rPr>
-          <w:rFonts w:hint="default"/>
-          <w:lang w:eastAsia="ja-JP"/>
-        </w:rPr>
-      </w:pPr>
-      <w:r>
-        <w:rPr>
-          <w:rFonts w:hint="default"/>
-          <w:lang w:eastAsia="ja-JP"/>
-        </w:rPr>
-        <w:t>header .newBlog {</w:t>
-      </w:r>
-    </w:p>
-    <w:p>
-      <w:pPr>
-        <w:pStyle w:val="11"/>
-        <w:rPr>
-          <w:rFonts w:hint="default"/>
-          <w:lang w:eastAsia="ja-JP"/>
-        </w:rPr>
-      </w:pPr>
-      <w:r>
-        <w:rPr>
-          <w:rFonts w:hint="default"/>
-          <w:lang w:eastAsia="ja-JP"/>
-        </w:rPr>
-        <w:t xml:space="preserve">    position: absolute;</w:t>
-      </w:r>
-    </w:p>
-    <w:p>
-      <w:pPr>
-        <w:pStyle w:val="11"/>
-        <w:rPr>
-          <w:rFonts w:hint="default"/>
-          <w:lang w:eastAsia="ja-JP"/>
-        </w:rPr>
-      </w:pPr>
-      <w:r>
-        <w:rPr>
-          <w:rFonts w:hint="default"/>
-          <w:lang w:eastAsia="ja-JP"/>
-        </w:rPr>
-        <w:t xml:space="preserve">    top: 6px;</w:t>
-      </w:r>
-    </w:p>
-    <w:p>
-      <w:pPr>
-        <w:pStyle w:val="11"/>
-        <w:rPr>
-          <w:rFonts w:hint="default"/>
-          <w:lang w:eastAsia="ja-JP"/>
-        </w:rPr>
-      </w:pPr>
-      <w:r>
-        <w:rPr>
-          <w:rFonts w:hint="default"/>
-          <w:lang w:eastAsia="ja-JP"/>
-        </w:rPr>
-        <w:t xml:space="preserve">    left: 100px;</w:t>
+        <w:t xml:space="preserve">    left: </w:t>
+      </w:r>
+      <w:r>
+        <w:rPr>
+          <w:rFonts w:hint="default"/>
+          <w:lang w:eastAsia="ja-JP"/>
+        </w:rPr>
+        <w:t>8</w:t>
+      </w:r>
+      <w:r>
+        <w:rPr>
+          <w:rFonts w:hint="default"/>
+          <w:lang w:eastAsia="ja-JP"/>
+        </w:rPr>
+        <w:t>0px;</w:t>
       </w:r>
     </w:p>
     <w:p>
@@ -11312,25 +11306,7 @@
           <w:bCs/>
           <w:lang w:eastAsia="ja-JP"/>
         </w:rPr>
-        <w:t xml:space="preserve">         &lt;form action=”</w:t>
-      </w:r>
-      <w:r>
-        <w:rPr>
-          <w:rFonts w:hint="default"/>
-          <w:b/>
-          <w:bCs/>
-          <w:lang w:eastAsia="ja-JP"/>
-        </w:rPr>
-        <w:t>edit</w:t>
-      </w:r>
-      <w:r>
-        <w:rPr>
-          <w:rFonts w:hint="default"/>
-          <w:b/>
-          <w:bCs/>
-          <w:lang w:eastAsia="ja-JP"/>
-        </w:rPr>
-        <w:t>Blog.php” method=”post”&gt;</w:t>
+        <w:t xml:space="preserve">         &lt;form action=”editBlog.php” method=”post”&gt;</w:t>
       </w:r>
     </w:p>
     <w:p>
@@ -12754,14 +12730,7 @@
           <w:rFonts w:hint="default"/>
           <w:lang w:eastAsia="ja-JP"/>
         </w:rPr>
-        <w:t>edit</w:t>
-      </w:r>
-      <w:r>
-        <w:rPr>
-          <w:rFonts w:hint="default"/>
-          <w:lang w:eastAsia="ja-JP"/>
-        </w:rPr>
-        <w:t>Blog</w:t>
+        <w:t>editBlog</w:t>
       </w:r>
       <w:r>
         <w:rPr>
@@ -13903,25 +13872,7 @@
           <w:bCs w:val="0"/>
           <w:lang w:eastAsia="ja-JP"/>
         </w:rPr>
-        <w:t xml:space="preserve">$query = “select id from </w:t>
-      </w:r>
-      <w:r>
-        <w:rPr>
-          <w:rFonts w:hint="default"/>
-          <w:b w:val="0"/>
-          <w:bCs w:val="0"/>
-          <w:lang w:eastAsia="ja-JP"/>
-        </w:rPr>
-        <w:t>$tablename</w:t>
-      </w:r>
-      <w:r>
-        <w:rPr>
-          <w:rFonts w:hint="default"/>
-          <w:b w:val="0"/>
-          <w:bCs w:val="0"/>
-          <w:lang w:eastAsia="ja-JP"/>
-        </w:rPr>
-        <w:t xml:space="preserve"> where rowid = last_insert_rowid()”;</w:t>
+        <w:t>$query = “select id from $tablename where rowid = last_insert_rowid()”;</w:t>
       </w:r>
     </w:p>
     <w:p>
@@ -15698,21 +15649,7 @@
           <w:rFonts w:hint="default"/>
           <w:lang w:eastAsia="ja-JP"/>
         </w:rPr>
-        <w:t>このプログラムコードを別ファイルfindBlog.phpとして作り、</w:t>
-      </w:r>
-      <w:r>
-        <w:rPr>
-          <w:rFonts w:hint="default"/>
-          <w:lang w:eastAsia="ja-JP"/>
-        </w:rPr>
-        <w:t>h</w:t>
-      </w:r>
-      <w:r>
-        <w:rPr>
-          <w:rFonts w:hint="default"/>
-          <w:lang w:eastAsia="ja-JP"/>
-        </w:rPr>
-        <w:t>eader.phpに読み込むようにします。</w:t>
+        <w:t>このプログラムコードを別ファイルfindBlog.phpとして作り、header.phpに読み込むようにします。</w:t>
       </w:r>
     </w:p>
     <w:p>
@@ -18822,22 +18759,6 @@
     </w:p>
     <w:p>
       <w:pPr>
-        <w:pStyle w:val="11"/>
-        <w:rPr>
-          <w:rFonts w:hint="default"/>
-          <w:lang w:eastAsia="ja-JP"/>
-        </w:rPr>
-      </w:pPr>
-      <w:r>
-        <w:rPr>
-          <w:rFonts w:hint="default"/>
-          <w:lang w:eastAsia="ja-JP"/>
-        </w:rPr>
-        <w:t>?&gt;</w:t>
-      </w:r>
-    </w:p>
-    <w:p>
-      <w:pPr>
         <w:jc w:val="both"/>
         <w:rPr>
           <w:rFonts w:hint="default"/>
@@ -19233,43 +19154,119 @@
           <w:bCs/>
           <w:lang w:eastAsia="ja-JP"/>
         </w:rPr>
-        <w:t xml:space="preserve">    left: 300px;</w:t>
-      </w:r>
-    </w:p>
-    <w:p>
-      <w:pPr>
-        <w:pStyle w:val="11"/>
-        <w:rPr>
-          <w:rFonts w:hint="default"/>
-          <w:b/>
-          <w:bCs/>
-          <w:lang w:eastAsia="ja-JP"/>
-        </w:rPr>
-      </w:pPr>
-      <w:r>
-        <w:rPr>
-          <w:rFonts w:hint="default"/>
-          <w:b/>
-          <w:bCs/>
-          <w:lang w:eastAsia="ja-JP"/>
-        </w:rPr>
-        <w:t xml:space="preserve">    bottom: 10px;</w:t>
-      </w:r>
-    </w:p>
-    <w:p>
-      <w:pPr>
-        <w:pStyle w:val="11"/>
-        <w:rPr>
-          <w:rFonts w:hint="default"/>
-          <w:lang w:eastAsia="ja-JP"/>
-        </w:rPr>
-      </w:pPr>
-      <w:r>
-        <w:rPr>
-          <w:rFonts w:hint="default"/>
-          <w:lang w:eastAsia="ja-JP"/>
-        </w:rPr>
-        <w:t xml:space="preserve">    color: lightgreen;</w:t>
+        <w:t xml:space="preserve">    left: </w:t>
+      </w:r>
+      <w:r>
+        <w:rPr>
+          <w:rFonts w:hint="default"/>
+          <w:b/>
+          <w:bCs/>
+          <w:lang w:eastAsia="ja-JP"/>
+        </w:rPr>
+        <w:t>150</w:t>
+      </w:r>
+      <w:r>
+        <w:rPr>
+          <w:rFonts w:hint="default"/>
+          <w:b/>
+          <w:bCs/>
+          <w:lang w:eastAsia="ja-JP"/>
+        </w:rPr>
+        <w:t>px;</w:t>
+      </w:r>
+    </w:p>
+    <w:p>
+      <w:pPr>
+        <w:pStyle w:val="11"/>
+        <w:rPr>
+          <w:rFonts w:hint="default"/>
+          <w:b/>
+          <w:bCs/>
+          <w:lang w:eastAsia="ja-JP"/>
+        </w:rPr>
+      </w:pPr>
+      <w:r>
+        <w:rPr>
+          <w:rFonts w:hint="default"/>
+          <w:b/>
+          <w:bCs/>
+          <w:lang w:eastAsia="ja-JP"/>
+        </w:rPr>
+        <w:t xml:space="preserve">    </w:t>
+      </w:r>
+      <w:r>
+        <w:rPr>
+          <w:rFonts w:hint="default"/>
+          <w:b/>
+          <w:bCs/>
+          <w:lang w:eastAsia="ja-JP"/>
+        </w:rPr>
+        <w:t>top</w:t>
+      </w:r>
+      <w:r>
+        <w:rPr>
+          <w:rFonts w:hint="default"/>
+          <w:b/>
+          <w:bCs/>
+          <w:lang w:eastAsia="ja-JP"/>
+        </w:rPr>
+        <w:t xml:space="preserve">: </w:t>
+      </w:r>
+      <w:r>
+        <w:rPr>
+          <w:rFonts w:hint="default"/>
+          <w:b/>
+          <w:bCs/>
+          <w:lang w:eastAsia="ja-JP"/>
+        </w:rPr>
+        <w:t>5</w:t>
+      </w:r>
+      <w:r>
+        <w:rPr>
+          <w:rFonts w:hint="default"/>
+          <w:b/>
+          <w:bCs/>
+          <w:lang w:eastAsia="ja-JP"/>
+        </w:rPr>
+        <w:t>px;</w:t>
+      </w:r>
+    </w:p>
+    <w:p>
+      <w:pPr>
+        <w:pStyle w:val="11"/>
+        <w:ind w:firstLine="267"/>
+        <w:rPr>
+          <w:rFonts w:hint="default"/>
+          <w:lang w:eastAsia="ja-JP"/>
+        </w:rPr>
+      </w:pPr>
+      <w:r>
+        <w:rPr>
+          <w:rFonts w:hint="default"/>
+          <w:lang w:eastAsia="ja-JP"/>
+        </w:rPr>
+        <w:t>color: lightgreen;</w:t>
+      </w:r>
+    </w:p>
+    <w:p>
+      <w:pPr>
+        <w:pStyle w:val="11"/>
+        <w:ind w:firstLine="267"/>
+        <w:rPr>
+          <w:rFonts w:hint="default"/>
+          <w:b/>
+          <w:bCs/>
+          <w:lang w:eastAsia="ja-JP"/>
+        </w:rPr>
+      </w:pPr>
+      <w:r>
+        <w:rPr>
+          <w:rFonts w:hint="default"/>
+          <w:b/>
+          <w:bCs/>
+          <w:lang w:eastAsia="ja-JP"/>
+        </w:rPr>
+        <w:t>font-size: 0.8em;</w:t>
       </w:r>
     </w:p>
     <w:p>
@@ -19302,38 +19299,6 @@
           <w:lang w:eastAsia="ja-JP"/>
         </w:rPr>
         <w:t>これで、見やすくなったかと思います。</w:t>
-      </w:r>
-    </w:p>
-    <w:p>
-      <w:pPr>
-        <w:jc w:val="both"/>
-        <w:rPr>
-          <w:rFonts w:hint="default"/>
-          <w:lang w:eastAsia="ja-JP"/>
-        </w:rPr>
-      </w:pPr>
-      <w:r>
-        <w:rPr>
-          <w:rFonts w:hint="default"/>
-          <w:lang w:eastAsia="ja-JP"/>
-        </w:rPr>
-        <w:t>ついでに、ヘッダー部の高さも微調整しておいてください。</w:t>
-      </w:r>
-    </w:p>
-    <w:p>
-      <w:pPr>
-        <w:jc w:val="both"/>
-        <w:rPr>
-          <w:rFonts w:hint="default"/>
-          <w:lang w:eastAsia="ja-JP"/>
-        </w:rPr>
-      </w:pPr>
-      <w:r>
-        <w:rPr>
-          <w:rFonts w:hint="default"/>
-          <w:lang w:eastAsia="ja-JP"/>
-        </w:rPr>
-        <w:t>header { height: 40px; }   このぐらいでいいと思います。</w:t>
       </w:r>
     </w:p>
     <w:p>
@@ -19446,7 +19411,21 @@
           <w:rFonts w:hint="default"/>
           <w:lang w:eastAsia="ja-JP"/>
         </w:rPr>
-        <w:t>kakunin() というのは、これから記述するjavascriptの関数です。myfunc.jsという名前のファイルをつくり、そこに以下のようにavascriptのスクリプトを記述します。</w:t>
+        <w:t>kakunin() というのは、これから記述するjavascriptの関数です。myfunc.jsという名前のファイルをつくり、そこに以下のように</w:t>
+      </w:r>
+      <w:r>
+        <w:rPr>
+          <w:rFonts w:hint="default"/>
+          <w:lang w:eastAsia="ja-JP"/>
+        </w:rPr>
+        <w:t>j</w:t>
+      </w:r>
+      <w:r>
+        <w:rPr>
+          <w:rFonts w:hint="default"/>
+          <w:lang w:eastAsia="ja-JP"/>
+        </w:rPr>
+        <w:t>avascriptのスクリプトを記述します。</w:t>
       </w:r>
     </w:p>
     <w:p>
@@ -19646,128 +19625,17 @@
           <w:bCs w:val="0"/>
           <w:lang w:eastAsia="ja-JP"/>
         </w:rPr>
-        <w:t>このmyfunc.jsを読み込む設定をします。header.phpに以下の記述を加えてください。</w:t>
-      </w:r>
-    </w:p>
-    <w:p>
-      <w:pPr>
-        <w:jc w:val="both"/>
-        <w:rPr>
-          <w:rFonts w:hint="default"/>
-          <w:b/>
-          <w:bCs/>
-          <w:lang w:eastAsia="ja-JP"/>
-        </w:rPr>
-      </w:pPr>
-      <w:r>
-        <w:rPr>
-          <w:rFonts w:hint="default"/>
-          <w:b/>
-          <w:bCs/>
-          <w:lang w:eastAsia="ja-JP"/>
-        </w:rPr>
-        <w:t>header.php</w:t>
-      </w:r>
-    </w:p>
-    <w:p>
-      <w:pPr>
-        <w:pStyle w:val="11"/>
-        <w:rPr>
-          <w:rFonts w:hint="default"/>
-          <w:lang w:eastAsia="ja-JP"/>
-        </w:rPr>
-      </w:pPr>
-      <w:r>
-        <w:rPr>
-          <w:rFonts w:hint="default"/>
-          <w:lang w:eastAsia="ja-JP"/>
-        </w:rPr>
-        <w:t>...（略）...</w:t>
-      </w:r>
-    </w:p>
-    <w:p>
-      <w:pPr>
-        <w:pStyle w:val="11"/>
-        <w:rPr>
-          <w:rFonts w:hint="default"/>
-          <w:lang w:eastAsia="ja-JP"/>
-        </w:rPr>
-      </w:pPr>
-      <w:r>
-        <w:rPr>
-          <w:rFonts w:hint="default"/>
-          <w:lang w:eastAsia="ja-JP"/>
-        </w:rPr>
-        <w:t xml:space="preserve">    &lt;link rel=”stylesheet” href=”myblog.css”&gt;</w:t>
-      </w:r>
-    </w:p>
-    <w:p>
-      <w:pPr>
-        <w:pStyle w:val="11"/>
-        <w:rPr>
-          <w:rFonts w:hint="default"/>
-          <w:lang w:eastAsia="ja-JP"/>
-        </w:rPr>
-      </w:pPr>
-      <w:r>
-        <w:rPr>
-          <w:rFonts w:hint="default"/>
-          <w:lang w:eastAsia="ja-JP"/>
-        </w:rPr>
-        <w:t xml:space="preserve">    </w:t>
-      </w:r>
-      <w:r>
-        <w:rPr>
-          <w:rFonts w:hint="default"/>
-          <w:b/>
-          <w:bCs/>
-          <w:lang w:eastAsia="ja-JP"/>
-        </w:rPr>
-        <w:t>&lt;script src=”myfunc.js”&gt;&lt;/script&gt;</w:t>
-      </w:r>
-    </w:p>
-    <w:p>
-      <w:pPr>
-        <w:pStyle w:val="11"/>
-        <w:rPr>
-          <w:rFonts w:hint="default"/>
-          <w:lang w:eastAsia="ja-JP"/>
-        </w:rPr>
-      </w:pPr>
-      <w:r>
-        <w:rPr>
-          <w:rFonts w:hint="default"/>
-          <w:lang w:eastAsia="ja-JP"/>
-        </w:rPr>
-        <w:t>&lt;/head&gt;</w:t>
-      </w:r>
-    </w:p>
-    <w:p>
-      <w:pPr>
-        <w:pStyle w:val="11"/>
-        <w:rPr>
-          <w:rFonts w:hint="default"/>
-          <w:lang w:eastAsia="ja-JP"/>
-        </w:rPr>
-      </w:pPr>
-      <w:r>
-        <w:rPr>
-          <w:rFonts w:hint="default"/>
-          <w:lang w:eastAsia="ja-JP"/>
-        </w:rPr>
-        <w:t>...（略）...</w:t>
-      </w:r>
-    </w:p>
-    <w:p>
-      <w:pPr>
-        <w:jc w:val="both"/>
+        <w:t>このmyfunc.jsを読み込む設定をします。</w:t>
+      </w:r>
+      <w:r>
         <w:rPr>
           <w:rFonts w:hint="default"/>
           <w:b w:val="0"/>
           <w:bCs w:val="0"/>
           <w:lang w:eastAsia="ja-JP"/>
         </w:rPr>
-      </w:pPr>
+        <w:t>footer</w:t>
+      </w:r>
       <w:r>
         <w:rPr>
           <w:rFonts w:hint="default"/>
@@ -19775,6 +19643,193 @@
           <w:bCs w:val="0"/>
           <w:lang w:eastAsia="ja-JP"/>
         </w:rPr>
+        <w:t>.phpに以下の記述を加えてください。</w:t>
+      </w:r>
+    </w:p>
+    <w:p>
+      <w:pPr>
+        <w:jc w:val="both"/>
+        <w:rPr>
+          <w:rFonts w:hint="default"/>
+          <w:b/>
+          <w:bCs/>
+          <w:lang w:eastAsia="ja-JP"/>
+        </w:rPr>
+      </w:pPr>
+      <w:r>
+        <w:rPr>
+          <w:rFonts w:hint="default"/>
+          <w:b/>
+          <w:bCs/>
+          <w:lang w:eastAsia="ja-JP"/>
+        </w:rPr>
+        <w:t>footer</w:t>
+      </w:r>
+      <w:r>
+        <w:rPr>
+          <w:rFonts w:hint="default"/>
+          <w:b/>
+          <w:bCs/>
+          <w:lang w:eastAsia="ja-JP"/>
+        </w:rPr>
+        <w:t>.php</w:t>
+      </w:r>
+    </w:p>
+    <w:p>
+      <w:pPr>
+        <w:pStyle w:val="11"/>
+        <w:rPr>
+          <w:rFonts w:hint="default"/>
+          <w:lang w:eastAsia="ja-JP"/>
+        </w:rPr>
+      </w:pPr>
+      <w:r>
+        <w:rPr>
+          <w:rFonts w:hint="default"/>
+          <w:lang w:eastAsia="ja-JP"/>
+        </w:rPr>
+        <w:t>...（略）...</w:t>
+      </w:r>
+    </w:p>
+    <w:p>
+      <w:pPr>
+        <w:pStyle w:val="11"/>
+        <w:rPr>
+          <w:rFonts w:hint="default"/>
+          <w:lang w:eastAsia="ja-JP"/>
+        </w:rPr>
+      </w:pPr>
+      <w:r>
+        <w:rPr>
+          <w:rFonts w:hint="default"/>
+          <w:lang w:eastAsia="ja-JP"/>
+        </w:rPr>
+        <w:t xml:space="preserve">    &lt;</w:t>
+      </w:r>
+      <w:r>
+        <w:rPr>
+          <w:rFonts w:hint="default"/>
+          <w:lang w:eastAsia="ja-JP"/>
+        </w:rPr>
+        <w:t>/div</w:t>
+      </w:r>
+      <w:r>
+        <w:rPr>
+          <w:rFonts w:hint="default"/>
+          <w:lang w:eastAsia="ja-JP"/>
+        </w:rPr>
+        <w:t>&gt;</w:t>
+      </w:r>
+      <w:r>
+        <w:rPr>
+          <w:rFonts w:hint="default"/>
+          <w:lang w:eastAsia="ja-JP"/>
+        </w:rPr>
+        <w:t>&lt;!-- #wrap --&gt;</w:t>
+      </w:r>
+    </w:p>
+    <w:p>
+      <w:pPr>
+        <w:pStyle w:val="11"/>
+        <w:rPr>
+          <w:rFonts w:hint="default"/>
+          <w:lang w:eastAsia="ja-JP"/>
+        </w:rPr>
+      </w:pPr>
+      <w:r>
+        <w:rPr>
+          <w:rFonts w:hint="default"/>
+          <w:lang w:eastAsia="ja-JP"/>
+        </w:rPr>
+        <w:t xml:space="preserve">    </w:t>
+      </w:r>
+      <w:r>
+        <w:rPr>
+          <w:rFonts w:hint="default"/>
+          <w:b/>
+          <w:bCs/>
+          <w:lang w:eastAsia="ja-JP"/>
+        </w:rPr>
+        <w:t>&lt;script src=”myfunc.js”&gt;&lt;/script&gt;</w:t>
+      </w:r>
+    </w:p>
+    <w:p>
+      <w:pPr>
+        <w:pStyle w:val="11"/>
+        <w:rPr>
+          <w:rFonts w:hint="default"/>
+          <w:lang w:eastAsia="ja-JP"/>
+        </w:rPr>
+      </w:pPr>
+      <w:r>
+        <w:rPr>
+          <w:rFonts w:hint="default"/>
+          <w:lang w:eastAsia="ja-JP"/>
+        </w:rPr>
+        <w:t xml:space="preserve">  </w:t>
+      </w:r>
+      <w:r>
+        <w:rPr>
+          <w:rFonts w:hint="default"/>
+          <w:lang w:eastAsia="ja-JP"/>
+        </w:rPr>
+        <w:t>&lt;/</w:t>
+      </w:r>
+      <w:r>
+        <w:rPr>
+          <w:rFonts w:hint="default"/>
+          <w:lang w:eastAsia="ja-JP"/>
+        </w:rPr>
+        <w:t>body</w:t>
+      </w:r>
+      <w:r>
+        <w:rPr>
+          <w:rFonts w:hint="default"/>
+          <w:lang w:eastAsia="ja-JP"/>
+        </w:rPr>
+        <w:t>&gt;</w:t>
+      </w:r>
+    </w:p>
+    <w:p>
+      <w:pPr>
+        <w:pStyle w:val="11"/>
+        <w:rPr>
+          <w:rFonts w:hint="default"/>
+          <w:lang w:eastAsia="ja-JP"/>
+        </w:rPr>
+      </w:pPr>
+      <w:r>
+        <w:rPr>
+          <w:rFonts w:hint="default"/>
+          <w:lang w:eastAsia="ja-JP"/>
+        </w:rPr>
+        <w:t>&lt;/html&gt;</w:t>
+      </w:r>
+      <w:r>
+        <w:rPr>
+          <w:rFonts w:hint="default"/>
+          <w:lang w:eastAsia="ja-JP"/>
+        </w:rPr>
+        <w:t>.</w:t>
+      </w:r>
+    </w:p>
+    <w:p>
+      <w:pPr>
+        <w:jc w:val="both"/>
+        <w:rPr>
+          <w:rFonts w:hint="default"/>
+          <w:b w:val="0"/>
+          <w:bCs w:val="0"/>
+          <w:lang w:eastAsia="ja-JP"/>
+        </w:rPr>
+      </w:pPr>
+      <w:r>
+        <w:rPr>
+          <w:rFonts w:hint="default"/>
+          <w:b w:val="0"/>
+          <w:bCs w:val="0"/>
+          <w:lang w:eastAsia="ja-JP"/>
+        </w:rPr>
         <w:t>次に、manageBlog.phpの削除の&lt;form&gt;処理のところに、以下の記述を追加します。</w:t>
       </w:r>
     </w:p>
@@ -19906,6 +19961,587 @@
         </w:rPr>
         <w:t>kakunin()関数から処理がonSubmitのところに戻り、「true」の値が返ってきた場合に&lt;form&gt;が処理されるというわけです。</w:t>
       </w:r>
+    </w:p>
+    <w:p>
+      <w:pPr>
+        <w:rPr>
+          <w:rFonts w:hint="default"/>
+          <w:lang w:eastAsia="ja-JP"/>
+        </w:rPr>
+      </w:pPr>
+    </w:p>
+    <w:p>
+      <w:pPr>
+        <w:pStyle w:val="3"/>
+        <w:numPr>
+          <w:ilvl w:val="0"/>
+          <w:numId w:val="1"/>
+        </w:numPr>
+        <w:tabs>
+          <w:tab w:val="left" w:pos="425"/>
+        </w:tabs>
+        <w:ind w:left="425" w:leftChars="0" w:hanging="425" w:firstLineChars="0"/>
+        <w:rPr>
+          <w:rFonts w:hint="default"/>
+          <w:lang w:eastAsia="ja-JP"/>
+        </w:rPr>
+      </w:pPr>
+      <w:r>
+        <w:rPr>
+          <w:rFonts w:hint="default"/>
+          <w:lang w:eastAsia="ja-JP"/>
+        </w:rPr>
+        <w:t>検索ボックスの表示のON/OFFを切り替える</w:t>
+      </w:r>
+    </w:p>
+    <w:p>
+      <w:pPr>
+        <w:jc w:val="left"/>
+        <w:rPr>
+          <w:rFonts w:hint="default"/>
+          <w:lang w:eastAsia="ja-JP"/>
+        </w:rPr>
+      </w:pPr>
+      <w:r>
+        <w:rPr>
+          <w:rFonts w:hint="default"/>
+          <w:lang w:eastAsia="ja-JP"/>
+        </w:rPr>
+        <w:t>検索ボックスは必要のないときは表示しないようにして、必要なときに表示するようにします。表示を動的なものにするのはJavascriptの役割です。ヘッダー部の右端に「検索」を表すアイコンを表示しておいて、それをクリックすると、検索ボックスが現れるようにします。また、「閉じる」アイコンを表示するようにして、それをクリックすると検索ボックスが閉じるようにします。</w:t>
+      </w:r>
+    </w:p>
+    <w:p>
+      <w:pPr>
+        <w:jc w:val="left"/>
+        <w:rPr>
+          <w:rFonts w:hint="default"/>
+          <w:lang w:eastAsia="ja-JP"/>
+        </w:rPr>
+      </w:pPr>
+      <w:r>
+        <w:rPr>
+          <w:rFonts w:hint="default"/>
+          <w:lang w:eastAsia="ja-JP"/>
+        </w:rPr>
+        <w:t>ヘッダー部のを以下のように書き換えます。</w:t>
+      </w:r>
+    </w:p>
+    <w:p>
+      <w:pPr>
+        <w:jc w:val="left"/>
+        <w:rPr>
+          <w:rFonts w:hint="default"/>
+          <w:b/>
+          <w:bCs/>
+          <w:lang w:eastAsia="ja-JP"/>
+        </w:rPr>
+      </w:pPr>
+      <w:r>
+        <w:rPr>
+          <w:rFonts w:hint="default"/>
+          <w:b/>
+          <w:bCs/>
+          <w:lang w:eastAsia="ja-JP"/>
+        </w:rPr>
+        <w:t>header.php</w:t>
+      </w:r>
+    </w:p>
+    <w:p>
+      <w:pPr>
+        <w:pStyle w:val="11"/>
+        <w:rPr>
+          <w:rFonts w:hint="default"/>
+          <w:b w:val="0"/>
+          <w:bCs w:val="0"/>
+          <w:lang w:eastAsia="ja-JP"/>
+        </w:rPr>
+      </w:pPr>
+      <w:r>
+        <w:rPr>
+          <w:rFonts w:hint="default"/>
+          <w:b w:val="0"/>
+          <w:bCs w:val="0"/>
+          <w:lang w:eastAsia="ja-JP"/>
+        </w:rPr>
+        <w:t>&lt;div class="notice"&gt;</w:t>
+      </w:r>
+    </w:p>
+    <w:p>
+      <w:pPr>
+        <w:pStyle w:val="11"/>
+        <w:rPr>
+          <w:rFonts w:hint="default"/>
+          <w:b w:val="0"/>
+          <w:bCs w:val="0"/>
+          <w:lang w:eastAsia="ja-JP"/>
+        </w:rPr>
+      </w:pPr>
+      <w:r>
+        <w:rPr>
+          <w:rFonts w:hint="default"/>
+          <w:b w:val="0"/>
+          <w:bCs w:val="0"/>
+          <w:lang w:eastAsia="ja-JP"/>
+        </w:rPr>
+        <w:t xml:space="preserve">    &lt;?php if (!empty($_GET['msg'])) echo $_GET['msg']; ?&gt;</w:t>
+      </w:r>
+    </w:p>
+    <w:p>
+      <w:pPr>
+        <w:pStyle w:val="11"/>
+        <w:rPr>
+          <w:rFonts w:hint="default"/>
+          <w:b w:val="0"/>
+          <w:bCs w:val="0"/>
+          <w:lang w:eastAsia="ja-JP"/>
+        </w:rPr>
+      </w:pPr>
+      <w:r>
+        <w:rPr>
+          <w:rFonts w:hint="default"/>
+          <w:b w:val="0"/>
+          <w:bCs w:val="0"/>
+          <w:lang w:eastAsia="ja-JP"/>
+        </w:rPr>
+        <w:t>&lt;/div&gt;</w:t>
+      </w:r>
+    </w:p>
+    <w:p>
+      <w:pPr>
+        <w:pStyle w:val="11"/>
+        <w:rPr>
+          <w:rFonts w:hint="default"/>
+          <w:b/>
+          <w:bCs/>
+          <w:lang w:eastAsia="ja-JP"/>
+        </w:rPr>
+      </w:pPr>
+      <w:r>
+        <w:rPr>
+          <w:rFonts w:hint="default"/>
+          <w:b/>
+          <w:bCs/>
+          <w:lang w:eastAsia="ja-JP"/>
+        </w:rPr>
+        <w:t>&lt;div id="findBtn" onclick="findSwitch()"&gt;</w:t>
+      </w:r>
+    </w:p>
+    <w:p>
+      <w:pPr>
+        <w:pStyle w:val="11"/>
+        <w:rPr>
+          <w:rFonts w:hint="default"/>
+          <w:lang w:eastAsia="ja-JP"/>
+        </w:rPr>
+      </w:pPr>
+      <w:r>
+        <w:rPr>
+          <w:rFonts w:hint="default"/>
+          <w:lang w:eastAsia="ja-JP"/>
+        </w:rPr>
+        <w:t xml:space="preserve">    </w:t>
+      </w:r>
+      <w:r>
+        <w:rPr>
+          <w:rFonts w:hint="default"/>
+          <w:b/>
+          <w:bCs/>
+          <w:lang w:eastAsia="ja-JP"/>
+        </w:rPr>
+        <w:t>&lt;img src="img/find.png" alt="検索"&gt;</w:t>
+      </w:r>
+    </w:p>
+    <w:p>
+      <w:pPr>
+        <w:pStyle w:val="11"/>
+        <w:rPr>
+          <w:rFonts w:hint="default"/>
+          <w:b/>
+          <w:bCs/>
+          <w:lang w:eastAsia="ja-JP"/>
+        </w:rPr>
+      </w:pPr>
+      <w:r>
+        <w:rPr>
+          <w:rFonts w:hint="default"/>
+          <w:b/>
+          <w:bCs/>
+          <w:lang w:eastAsia="ja-JP"/>
+        </w:rPr>
+        <w:t>&lt;/div&gt;</w:t>
+      </w:r>
+    </w:p>
+    <w:p>
+      <w:pPr>
+        <w:rPr>
+          <w:rFonts w:hint="default"/>
+          <w:lang w:eastAsia="ja-JP"/>
+        </w:rPr>
+      </w:pPr>
+      <w:r>
+        <w:rPr>
+          <w:rFonts w:hint="default"/>
+          <w:lang w:eastAsia="ja-JP"/>
+        </w:rPr>
+        <w:t>以下のようなJavascriptを用意しました。</w:t>
+      </w:r>
+    </w:p>
+    <w:p>
+      <w:pPr>
+        <w:pStyle w:val="11"/>
+        <w:rPr>
+          <w:rFonts w:hint="default"/>
+          <w:lang w:eastAsia="ja-JP"/>
+        </w:rPr>
+      </w:pPr>
+      <w:r>
+        <w:rPr>
+          <w:rFonts w:hint="default"/>
+          <w:lang w:eastAsia="ja-JP"/>
+        </w:rPr>
+        <w:t>var sw;</w:t>
+      </w:r>
+    </w:p>
+    <w:p>
+      <w:pPr>
+        <w:pStyle w:val="11"/>
+        <w:rPr>
+          <w:rFonts w:hint="default"/>
+          <w:lang w:eastAsia="ja-JP"/>
+        </w:rPr>
+      </w:pPr>
+      <w:r>
+        <w:rPr>
+          <w:rFonts w:hint="default"/>
+          <w:lang w:eastAsia="ja-JP"/>
+        </w:rPr>
+        <w:t>var btn = document.getElementById('findBtn');</w:t>
+      </w:r>
+    </w:p>
+    <w:p>
+      <w:pPr>
+        <w:pStyle w:val="11"/>
+        <w:rPr>
+          <w:rFonts w:hint="default"/>
+          <w:lang w:eastAsia="ja-JP"/>
+        </w:rPr>
+      </w:pPr>
+      <w:r>
+        <w:rPr>
+          <w:rFonts w:hint="default"/>
+          <w:lang w:eastAsia="ja-JP"/>
+        </w:rPr>
+        <w:t>var findbox = document.getElementById('findBlog');</w:t>
+      </w:r>
+    </w:p>
+    <w:p>
+      <w:pPr>
+        <w:pStyle w:val="11"/>
+        <w:rPr>
+          <w:rFonts w:hint="default"/>
+          <w:lang w:eastAsia="ja-JP"/>
+        </w:rPr>
+      </w:pPr>
+      <w:r>
+        <w:rPr>
+          <w:rFonts w:hint="default"/>
+          <w:lang w:eastAsia="ja-JP"/>
+        </w:rPr>
+        <w:t>function findSwitch() {</w:t>
+      </w:r>
+    </w:p>
+    <w:p>
+      <w:pPr>
+        <w:pStyle w:val="11"/>
+        <w:rPr>
+          <w:rFonts w:hint="default"/>
+          <w:lang w:eastAsia="ja-JP"/>
+        </w:rPr>
+      </w:pPr>
+      <w:r>
+        <w:rPr>
+          <w:rFonts w:hint="default"/>
+          <w:lang w:eastAsia="ja-JP"/>
+        </w:rPr>
+        <w:t xml:space="preserve">        if (sw == 'off') {</w:t>
+      </w:r>
+    </w:p>
+    <w:p>
+      <w:pPr>
+        <w:pStyle w:val="11"/>
+        <w:rPr>
+          <w:rFonts w:hint="default"/>
+          <w:lang w:eastAsia="ja-JP"/>
+        </w:rPr>
+      </w:pPr>
+      <w:r>
+        <w:rPr>
+          <w:rFonts w:hint="default"/>
+          <w:lang w:eastAsia="ja-JP"/>
+        </w:rPr>
+        <w:t xml:space="preserve">            btn.first</w:t>
+      </w:r>
+      <w:r>
+        <w:rPr>
+          <w:rFonts w:hint="default"/>
+          <w:lang w:eastAsia="ja-JP"/>
+        </w:rPr>
+        <w:t>Element</w:t>
+      </w:r>
+      <w:r>
+        <w:rPr>
+          <w:rFonts w:hint="default"/>
+          <w:lang w:eastAsia="ja-JP"/>
+        </w:rPr>
+        <w:t>Child.setAttribute('src', 'img/findOff.png');</w:t>
+      </w:r>
+    </w:p>
+    <w:p>
+      <w:pPr>
+        <w:pStyle w:val="11"/>
+        <w:rPr>
+          <w:rFonts w:hint="default"/>
+          <w:lang w:eastAsia="ja-JP"/>
+        </w:rPr>
+      </w:pPr>
+      <w:r>
+        <w:rPr>
+          <w:rFonts w:hint="default"/>
+          <w:lang w:eastAsia="ja-JP"/>
+        </w:rPr>
+        <w:t xml:space="preserve">            findbox.style.display = "block";</w:t>
+      </w:r>
+    </w:p>
+    <w:p>
+      <w:pPr>
+        <w:pStyle w:val="11"/>
+        <w:rPr>
+          <w:rFonts w:hint="default"/>
+          <w:lang w:eastAsia="ja-JP"/>
+        </w:rPr>
+      </w:pPr>
+      <w:r>
+        <w:rPr>
+          <w:rFonts w:hint="default"/>
+          <w:lang w:eastAsia="ja-JP"/>
+        </w:rPr>
+        <w:t xml:space="preserve">            sw = 'on';</w:t>
+      </w:r>
+    </w:p>
+    <w:p>
+      <w:pPr>
+        <w:pStyle w:val="11"/>
+        <w:rPr>
+          <w:rFonts w:hint="default"/>
+          <w:lang w:eastAsia="ja-JP"/>
+        </w:rPr>
+      </w:pPr>
+      <w:r>
+        <w:rPr>
+          <w:rFonts w:hint="default"/>
+          <w:lang w:eastAsia="ja-JP"/>
+        </w:rPr>
+        <w:t xml:space="preserve">        } else if (sw == 'on') {</w:t>
+      </w:r>
+    </w:p>
+    <w:p>
+      <w:pPr>
+        <w:pStyle w:val="11"/>
+        <w:rPr>
+          <w:rFonts w:hint="default"/>
+          <w:lang w:eastAsia="ja-JP"/>
+        </w:rPr>
+      </w:pPr>
+      <w:r>
+        <w:rPr>
+          <w:rFonts w:hint="default"/>
+          <w:lang w:eastAsia="ja-JP"/>
+        </w:rPr>
+        <w:t xml:space="preserve">            btn.first</w:t>
+      </w:r>
+      <w:r>
+        <w:rPr>
+          <w:rFonts w:hint="default"/>
+          <w:lang w:eastAsia="ja-JP"/>
+        </w:rPr>
+        <w:t>Element</w:t>
+      </w:r>
+      <w:r>
+        <w:rPr>
+          <w:rFonts w:hint="default"/>
+          <w:lang w:eastAsia="ja-JP"/>
+        </w:rPr>
+        <w:t>Child.setAttribute('src', 'img/find.png');</w:t>
+      </w:r>
+    </w:p>
+    <w:p>
+      <w:pPr>
+        <w:pStyle w:val="11"/>
+        <w:rPr>
+          <w:rFonts w:hint="default"/>
+          <w:lang w:eastAsia="ja-JP"/>
+        </w:rPr>
+      </w:pPr>
+      <w:r>
+        <w:rPr>
+          <w:rFonts w:hint="default"/>
+          <w:lang w:eastAsia="ja-JP"/>
+        </w:rPr>
+        <w:t xml:space="preserve">            findbox.style.display = "none";</w:t>
+      </w:r>
+    </w:p>
+    <w:p>
+      <w:pPr>
+        <w:pStyle w:val="11"/>
+        <w:rPr>
+          <w:rFonts w:hint="default"/>
+          <w:lang w:eastAsia="ja-JP"/>
+        </w:rPr>
+      </w:pPr>
+      <w:r>
+        <w:rPr>
+          <w:rFonts w:hint="default"/>
+          <w:lang w:eastAsia="ja-JP"/>
+        </w:rPr>
+        <w:t xml:space="preserve">            sw = 'off';</w:t>
+      </w:r>
+    </w:p>
+    <w:p>
+      <w:pPr>
+        <w:pStyle w:val="11"/>
+        <w:rPr>
+          <w:rFonts w:hint="default"/>
+          <w:lang w:eastAsia="ja-JP"/>
+        </w:rPr>
+      </w:pPr>
+      <w:r>
+        <w:rPr>
+          <w:rFonts w:hint="default"/>
+          <w:lang w:eastAsia="ja-JP"/>
+        </w:rPr>
+        <w:t xml:space="preserve">        }</w:t>
+      </w:r>
+    </w:p>
+    <w:p>
+      <w:pPr>
+        <w:pStyle w:val="11"/>
+        <w:rPr>
+          <w:rFonts w:hint="default"/>
+          <w:lang w:eastAsia="ja-JP"/>
+        </w:rPr>
+      </w:pPr>
+      <w:r>
+        <w:rPr>
+          <w:rFonts w:hint="default"/>
+          <w:lang w:eastAsia="ja-JP"/>
+        </w:rPr>
+        <w:t xml:space="preserve">        </w:t>
+      </w:r>
+    </w:p>
+    <w:p>
+      <w:pPr>
+        <w:pStyle w:val="11"/>
+        <w:rPr>
+          <w:rFonts w:hint="default"/>
+          <w:lang w:eastAsia="ja-JP"/>
+        </w:rPr>
+      </w:pPr>
+      <w:r>
+        <w:rPr>
+          <w:rFonts w:hint="default"/>
+          <w:lang w:eastAsia="ja-JP"/>
+        </w:rPr>
+        <w:t>}</w:t>
+      </w:r>
+    </w:p>
+    <w:p>
+      <w:pPr>
+        <w:pStyle w:val="11"/>
+        <w:rPr>
+          <w:rFonts w:hint="default"/>
+          <w:lang w:eastAsia="ja-JP"/>
+        </w:rPr>
+      </w:pPr>
+      <w:r>
+        <w:rPr>
+          <w:rFonts w:hint="default"/>
+          <w:lang w:eastAsia="ja-JP"/>
+        </w:rPr>
+        <w:t>window.onload = function() {</w:t>
+      </w:r>
+    </w:p>
+    <w:p>
+      <w:pPr>
+        <w:pStyle w:val="11"/>
+        <w:rPr>
+          <w:rFonts w:hint="default"/>
+          <w:lang w:eastAsia="ja-JP"/>
+        </w:rPr>
+      </w:pPr>
+      <w:r>
+        <w:rPr>
+          <w:rFonts w:hint="default"/>
+          <w:lang w:eastAsia="ja-JP"/>
+        </w:rPr>
+        <w:t xml:space="preserve">    sw = 'off';</w:t>
+      </w:r>
+    </w:p>
+    <w:p>
+      <w:pPr>
+        <w:pStyle w:val="11"/>
+        <w:rPr>
+          <w:rFonts w:hint="default"/>
+          <w:lang w:eastAsia="ja-JP"/>
+        </w:rPr>
+      </w:pPr>
+      <w:r>
+        <w:rPr>
+          <w:rFonts w:hint="default"/>
+          <w:lang w:eastAsia="ja-JP"/>
+        </w:rPr>
+        <w:t xml:space="preserve">    findbox.style.display = "none";</w:t>
+      </w:r>
+    </w:p>
+    <w:p>
+      <w:pPr>
+        <w:pStyle w:val="11"/>
+        <w:rPr>
+          <w:rFonts w:hint="default"/>
+          <w:lang w:eastAsia="ja-JP"/>
+        </w:rPr>
+      </w:pPr>
+      <w:r>
+        <w:rPr>
+          <w:rFonts w:hint="default"/>
+          <w:lang w:eastAsia="ja-JP"/>
+        </w:rPr>
+        <w:t>}</w:t>
+      </w:r>
+    </w:p>
+    <w:p>
+      <w:pPr>
+        <w:rPr>
+          <w:rFonts w:hint="default"/>
+          <w:lang w:eastAsia="ja-JP"/>
+        </w:rPr>
+      </w:pPr>
+      <w:r>
+        <w:rPr>
+          <w:rFonts w:hint="default"/>
+          <w:lang w:eastAsia="ja-JP"/>
+        </w:rPr>
+        <w:t>これをmyfunc.jsに追加します。</w:t>
+      </w:r>
+      <w:bookmarkStart w:id="0" w:name="_GoBack"/>
+      <w:bookmarkEnd w:id="0"/>
+    </w:p>
+    <w:p>
+      <w:pPr>
+        <w:rPr>
+          <w:rFonts w:hint="default"/>
+          <w:lang w:eastAsia="ja-JP"/>
+        </w:rPr>
+      </w:pPr>
     </w:p>
     <w:p>
       <w:pPr>

</xml_diff>